<commit_message>
Final commit for SWE Docs
</commit_message>
<xml_diff>
--- a/docs/High-Level Design_18-08-24.docx
+++ b/docs/High-Level Design_18-08-24.docx
@@ -445,7 +445,27 @@
           <w:sz w:val="24"/>
           <w:szCs w:val="24"/>
         </w:rPr>
-        <w:t>Continuous tracking while in frame achieved by ByteTrack.</w:t>
+        <w:t>Assign unique IDs to objects in frame for counting.</w:t>
+      </w:r>
+    </w:p>
+    <w:p>
+      <w:pPr>
+        <w:pStyle w:val="ListParagraph"/>
+        <w:numPr>
+          <w:ilvl w:val="0"/>
+          <w:numId w:val="1"/>
+        </w:numPr>
+        <w:rPr>
+          <w:sz w:val="24"/>
+          <w:szCs w:val="24"/>
+        </w:rPr>
+      </w:pPr>
+      <w:r>
+        <w:rPr>
+          <w:sz w:val="24"/>
+          <w:szCs w:val="24"/>
+        </w:rPr>
+        <w:t>Count Analysis:</w:t>
       </w:r>
     </w:p>
     <w:p>
@@ -465,7 +485,27 @@
           <w:sz w:val="24"/>
           <w:szCs w:val="24"/>
         </w:rPr>
-        <w:t>Assign unique IDs to objects in frame for counting.</w:t>
+        <w:t>Create separate zones for vehicles and pedestrians.</w:t>
+      </w:r>
+    </w:p>
+    <w:p>
+      <w:pPr>
+        <w:pStyle w:val="ListParagraph"/>
+        <w:numPr>
+          <w:ilvl w:val="1"/>
+          <w:numId w:val="1"/>
+        </w:numPr>
+        <w:rPr>
+          <w:sz w:val="24"/>
+          <w:szCs w:val="24"/>
+        </w:rPr>
+      </w:pPr>
+      <w:r>
+        <w:rPr>
+          <w:sz w:val="24"/>
+          <w:szCs w:val="24"/>
+        </w:rPr>
+        <w:t>Counting objects passing through pre-defined zones.</w:t>
       </w:r>
     </w:p>
     <w:p>
@@ -485,7 +525,7 @@
           <w:sz w:val="24"/>
           <w:szCs w:val="24"/>
         </w:rPr>
-        <w:t>Count Analysis:</w:t>
+        <w:t>Data Management:</w:t>
       </w:r>
     </w:p>
     <w:p>
@@ -505,7 +545,14 @@
           <w:sz w:val="24"/>
           <w:szCs w:val="24"/>
         </w:rPr>
-        <w:t>Counting objects passing through pre-defined zones.</w:t>
+        <w:t xml:space="preserve">Tracking data and IDs of vehicles passing </w:t>
+      </w:r>
+      <w:r>
+        <w:rPr>
+          <w:sz w:val="24"/>
+          <w:szCs w:val="24"/>
+        </w:rPr>
+        <w:t>by at specific times are recorded and stored in a centralized DB.</w:t>
       </w:r>
     </w:p>
     <w:p>
@@ -525,7 +572,7 @@
           <w:sz w:val="24"/>
           <w:szCs w:val="24"/>
         </w:rPr>
-        <w:t>Plot a time-distribution graph based on frequency of traffic. Further analyse these trends over a week to find trends in traffic.</w:t>
+        <w:t>Ensure consistency of data across multiple locations.</w:t>
       </w:r>
     </w:p>
     <w:p>
@@ -545,7 +592,7 @@
           <w:sz w:val="24"/>
           <w:szCs w:val="24"/>
         </w:rPr>
-        <w:t>Data Management:</w:t>
+        <w:t>Cloud and Edge Computing:</w:t>
       </w:r>
     </w:p>
     <w:p>
@@ -565,74 +612,7 @@
           <w:sz w:val="24"/>
           <w:szCs w:val="24"/>
         </w:rPr>
-        <w:t xml:space="preserve">Tracking data and IDs of vehicles passing </w:t>
-      </w:r>
-      <w:r>
-        <w:rPr>
-          <w:sz w:val="24"/>
-          <w:szCs w:val="24"/>
-        </w:rPr>
-        <w:t>by at specific times are recorded and stored in a centralized DB.</w:t>
-      </w:r>
-    </w:p>
-    <w:p>
-      <w:pPr>
-        <w:pStyle w:val="ListParagraph"/>
-        <w:numPr>
-          <w:ilvl w:val="1"/>
-          <w:numId w:val="1"/>
-        </w:numPr>
-        <w:rPr>
-          <w:sz w:val="24"/>
-          <w:szCs w:val="24"/>
-        </w:rPr>
-      </w:pPr>
-      <w:r>
-        <w:rPr>
-          <w:sz w:val="24"/>
-          <w:szCs w:val="24"/>
-        </w:rPr>
-        <w:t>Ensure consistency of data across multiple locations.</w:t>
-      </w:r>
-    </w:p>
-    <w:p>
-      <w:pPr>
-        <w:pStyle w:val="ListParagraph"/>
-        <w:numPr>
-          <w:ilvl w:val="0"/>
-          <w:numId w:val="1"/>
-        </w:numPr>
-        <w:rPr>
-          <w:sz w:val="24"/>
-          <w:szCs w:val="24"/>
-        </w:rPr>
-      </w:pPr>
-      <w:r>
-        <w:rPr>
-          <w:sz w:val="24"/>
-          <w:szCs w:val="24"/>
-        </w:rPr>
         <w:lastRenderedPageBreak/>
-        <w:t>Cloud and Edge Computing:</w:t>
-      </w:r>
-    </w:p>
-    <w:p>
-      <w:pPr>
-        <w:pStyle w:val="ListParagraph"/>
-        <w:numPr>
-          <w:ilvl w:val="1"/>
-          <w:numId w:val="1"/>
-        </w:numPr>
-        <w:rPr>
-          <w:sz w:val="24"/>
-          <w:szCs w:val="24"/>
-        </w:rPr>
-      </w:pPr>
-      <w:r>
-        <w:rPr>
-          <w:sz w:val="24"/>
-          <w:szCs w:val="24"/>
-        </w:rPr>
         <w:t>Video streams and on-spot decisions for traffic lights are taken by edge devices to reduce latency.</w:t>
       </w:r>
     </w:p>

</xml_diff>